<commit_message>
fixed scoring for 0.25
</commit_message>
<xml_diff>
--- a/flask-server/drive_download/Bob Bob - End Year Linear Algebra Grading Rubric .docx
+++ b/flask-server/drive_download/Bob Bob - End Year Linear Algebra Grading Rubric .docx
@@ -927,26 +927,34 @@
               </w:rPr>
               <w:t xml:space="preserve">Prove statements about quotient spaces</w:t>
             </w:r>
-          </w:p>
-          <w:p>
-            <w:pPr>
-              <w:pageBreakBefore w:val="0"/>
-              <w:rPr>
-                <w:rFonts w:ascii="Georgia" w:cs="Georgia" w:eastAsia="Georgia" w:hAnsi="Georgia"/>
-                <w:sz w:val="18"/>
-                <w:szCs w:val="18"/>
-                <w:highlight w:val="green"/>
-              </w:rPr>
-            </w:pPr>
-            <w:r>
-              <w:rPr>
-                <w:rFonts w:ascii="Georgia" w:cs="Georgia" w:eastAsia="Georgia" w:hAnsi="Georgia"/>
-                <w:sz w:val="18"/>
-                <w:szCs w:val="18"/>
-                <w:highlight w:val="green"/>
+            <w:r>
+              <w:rPr>
+                <w:rtl w:val="0"/>
+              </w:rPr>
+            </w:r>
+          </w:p>
+          <w:p>
+            <w:pPr>
+              <w:pageBreakBefore w:val="0"/>
+              <w:rPr>
+                <w:rFonts w:ascii="Georgia" w:cs="Georgia" w:eastAsia="Georgia" w:hAnsi="Georgia"/>
+                <w:sz w:val="18"/>
+                <w:szCs w:val="18"/>
+              </w:rPr>
+            </w:pPr>
+            <w:r>
+              <w:rPr>
+                <w:rFonts w:ascii="Georgia" w:cs="Georgia" w:eastAsia="Georgia" w:hAnsi="Georgia"/>
+                <w:sz w:val="18"/>
+                <w:szCs w:val="18"/>
                 <w:rtl w:val="0"/>
               </w:rPr>
               <w:t xml:space="preserve">Prove statements about affine subsets</w:t>
+            </w:r>
+            <w:r>
+              <w:rPr>
+                <w:rtl w:val="0"/>
+              </w:rPr>
             </w:r>
           </w:p>
         </w:tc>
@@ -1907,28 +1915,56 @@
                 <w:rFonts w:ascii="Georgia" w:cs="Georgia" w:eastAsia="Georgia" w:hAnsi="Georgia"/>
                 <w:sz w:val="18"/>
                 <w:szCs w:val="18"/>
-                <w:rtl w:val="0"/>
-              </w:rPr>
-              <w:t xml:space="preserve">Define linearity</w:t>
-            </w:r>
-          </w:p>
-          <w:p>
-            <w:pPr>
-              <w:pageBreakBefore w:val="0"/>
-              <w:rPr>
-                <w:rFonts w:ascii="Georgia" w:cs="Georgia" w:eastAsia="Georgia" w:hAnsi="Georgia"/>
-                <w:sz w:val="18"/>
-                <w:szCs w:val="18"/>
-              </w:rPr>
-            </w:pPr>
-            <w:r>
-              <w:rPr>
-                <w:rFonts w:ascii="Georgia" w:cs="Georgia" w:eastAsia="Georgia" w:hAnsi="Georgia"/>
-                <w:sz w:val="18"/>
-                <w:szCs w:val="18"/>
-                <w:rtl w:val="0"/>
-              </w:rPr>
-              <w:t xml:space="preserve">Understand matrices as linear transformations</w:t>
+                <w:highlight w:val="green"/>
+                <w:rtl w:val="0"/>
+              </w:rPr>
+              <w:t xml:space="preserve">Define</w:t>
+            </w:r>
+            <w:r>
+              <w:rPr>
+                <w:rFonts w:ascii="Georgia" w:cs="Georgia" w:eastAsia="Georgia" w:hAnsi="Georgia"/>
+                <w:sz w:val="18"/>
+                <w:szCs w:val="18"/>
+                <w:rtl w:val="0"/>
+              </w:rPr>
+              <w:t xml:space="preserve"> </w:t>
+            </w:r>
+            <w:r>
+              <w:rPr>
+                <w:rFonts w:ascii="Georgia" w:cs="Georgia" w:eastAsia="Georgia" w:hAnsi="Georgia"/>
+                <w:sz w:val="18"/>
+                <w:szCs w:val="18"/>
+                <w:rtl w:val="0"/>
+              </w:rPr>
+              <w:t xml:space="preserve">linearity</w:t>
+            </w:r>
+          </w:p>
+          <w:p>
+            <w:pPr>
+              <w:pageBreakBefore w:val="0"/>
+              <w:rPr>
+                <w:rFonts w:ascii="Georgia" w:cs="Georgia" w:eastAsia="Georgia" w:hAnsi="Georgia"/>
+                <w:sz w:val="18"/>
+                <w:szCs w:val="18"/>
+              </w:rPr>
+            </w:pPr>
+            <w:r>
+              <w:rPr>
+                <w:rFonts w:ascii="Georgia" w:cs="Georgia" w:eastAsia="Georgia" w:hAnsi="Georgia"/>
+                <w:sz w:val="18"/>
+                <w:szCs w:val="18"/>
+                <w:rtl w:val="0"/>
+              </w:rPr>
+              <w:t xml:space="preserve">Understand matrices </w:t>
+            </w:r>
+            <w:r>
+              <w:rPr>
+                <w:rFonts w:ascii="Georgia" w:cs="Georgia" w:eastAsia="Georgia" w:hAnsi="Georgia"/>
+                <w:sz w:val="18"/>
+                <w:szCs w:val="18"/>
+                <w:rtl w:val="0"/>
+              </w:rPr>
+              <w:t xml:space="preserve">as linear transformations</w:t>
             </w:r>
           </w:p>
           <w:p>
@@ -1957,13 +1993,15 @@
                 <w:rFonts w:ascii="Georgia" w:cs="Georgia" w:eastAsia="Georgia" w:hAnsi="Georgia"/>
                 <w:sz w:val="18"/>
                 <w:szCs w:val="18"/>
-              </w:rPr>
-            </w:pPr>
-            <w:r>
-              <w:rPr>
-                <w:rFonts w:ascii="Georgia" w:cs="Georgia" w:eastAsia="Georgia" w:hAnsi="Georgia"/>
-                <w:sz w:val="18"/>
-                <w:szCs w:val="18"/>
+                <w:highlight w:val="yellow"/>
+              </w:rPr>
+            </w:pPr>
+            <w:r>
+              <w:rPr>
+                <w:rFonts w:ascii="Georgia" w:cs="Georgia" w:eastAsia="Georgia" w:hAnsi="Georgia"/>
+                <w:sz w:val="18"/>
+                <w:szCs w:val="18"/>
+                <w:highlight w:val="yellow"/>
                 <w:rtl w:val="0"/>
               </w:rPr>
               <w:t xml:space="preserve">Define isomorphism</w:t>
@@ -2214,15 +2252,13 @@
                 <w:rFonts w:ascii="Georgia" w:cs="Georgia" w:eastAsia="Georgia" w:hAnsi="Georgia"/>
                 <w:sz w:val="18"/>
                 <w:szCs w:val="18"/>
-                <w:highlight w:val="green"/>
-              </w:rPr>
-            </w:pPr>
-            <w:r>
-              <w:rPr>
-                <w:rFonts w:ascii="Georgia" w:cs="Georgia" w:eastAsia="Georgia" w:hAnsi="Georgia"/>
-                <w:sz w:val="18"/>
-                <w:szCs w:val="18"/>
-                <w:highlight w:val="green"/>
+              </w:rPr>
+            </w:pPr>
+            <w:r>
+              <w:rPr>
+                <w:rFonts w:ascii="Georgia" w:cs="Georgia" w:eastAsia="Georgia" w:hAnsi="Georgia"/>
+                <w:sz w:val="18"/>
+                <w:szCs w:val="18"/>
                 <w:rtl w:val="0"/>
               </w:rPr>
               <w:t xml:space="preserve">Prove statements about injectivity and surjectivity</w:t>
@@ -5734,7 +5770,7 @@
                 <w:szCs w:val="18"/>
                 <w:rtl w:val="0"/>
               </w:rPr>
-              <w:t xml:space="preserve">Student approaches a new problem and/or explores relationships by generating some data about the problem/relationship independently, organizes these data to find order</w:t>
+              <w:t xml:space="preserve">Student approaches a new problem and/or explores relationships/ by generating some data about the problem/relationship independently, organizes these data to find order</w:t>
             </w:r>
             <w:r>
               <w:rPr>

</xml_diff>